<commit_message>
changes in project report until analysis- logging in
</commit_message>
<xml_diff>
--- a/Project_Report.docx
+++ b/Project_Report.docx
@@ -3678,14 +3678,7 @@
             <w:rStyle w:val="Hipercze"/>
             <w:noProof/>
           </w:rPr>
-          <w:t>GU</w:t>
-        </w:r>
-        <w:r>
-          <w:rPr>
-            <w:rStyle w:val="Hipercze"/>
-            <w:noProof/>
-          </w:rPr>
-          <w:t>I</w:t>
+          <w:t>GUI</w:t>
         </w:r>
         <w:r>
           <w:rPr>
@@ -6200,7 +6193,39 @@
           <w:sz w:val="22"/>
           <w:szCs w:val="22"/>
         </w:rPr>
-        <w:t xml:space="preserve"> presented in the introduction, the requirements concerning the needed system are divided into functional and non-functional requirements.</w:t>
+        <w:t xml:space="preserve"> presented in the introduction, the requirements concerning the needed system are divided into functional</w:t>
+      </w:r>
+      <w:r>
+        <w:rPr>
+          <w:color w:val="000000"/>
+          <w:sz w:val="22"/>
+          <w:szCs w:val="22"/>
+        </w:rPr>
+        <w:t>,</w:t>
+      </w:r>
+      <w:r>
+        <w:rPr>
+          <w:color w:val="000000"/>
+          <w:sz w:val="22"/>
+          <w:szCs w:val="22"/>
+        </w:rPr>
+        <w:t xml:space="preserve"> non-functional </w:t>
+      </w:r>
+      <w:r>
+        <w:rPr>
+          <w:color w:val="000000"/>
+          <w:sz w:val="22"/>
+          <w:szCs w:val="22"/>
+        </w:rPr>
+        <w:t xml:space="preserve">and special </w:t>
+      </w:r>
+      <w:r>
+        <w:rPr>
+          <w:color w:val="000000"/>
+          <w:sz w:val="22"/>
+          <w:szCs w:val="22"/>
+        </w:rPr>
+        <w:t>requirements.</w:t>
       </w:r>
     </w:p>
     <w:p>
@@ -7751,7 +7776,7 @@
           <w:szCs w:val="22"/>
           <w:lang w:eastAsia="pl-PL"/>
         </w:rPr>
-        <w:t xml:space="preserve">, it can be seen that a few actors are needed. This is due to having different functionalities, depending on the type of a user. The use case diagram below (Figure </w:t>
+        <w:t xml:space="preserve">, it can be seen that a few actors are needed. This is due to having different functionalities depending on the type of a user. The use case diagram below (Figure </w:t>
       </w:r>
       <w:r>
         <w:rPr>
@@ -7778,14 +7803,6 @@
           <w:lang w:eastAsia="pl-PL"/>
         </w:rPr>
         <w:t>Appendix C.</w:t>
-      </w:r>
-      <w:r>
-        <w:rPr>
-          <w:sz w:val="22"/>
-          <w:szCs w:val="22"/>
-          <w:lang w:eastAsia="pl-PL"/>
-        </w:rPr>
-        <w:t xml:space="preserve"> In Appendix C are also included all activity and sequence diagrams. </w:t>
       </w:r>
     </w:p>
     <w:p>
@@ -7914,7 +7931,25 @@
           <w:szCs w:val="22"/>
           <w:lang w:eastAsia="pl-PL"/>
         </w:rPr>
-        <w:t>As it can be seen on the use case diagram above (Figure 1), there are four types of</w:t>
+        <w:t xml:space="preserve">As it can be seen on the use case diagram above (Figure </w:t>
+      </w:r>
+      <w:r>
+        <w:rPr>
+          <w:color w:val="000000"/>
+          <w:sz w:val="22"/>
+          <w:szCs w:val="22"/>
+          <w:lang w:eastAsia="pl-PL"/>
+        </w:rPr>
+        <w:t>2</w:t>
+      </w:r>
+      <w:r>
+        <w:rPr>
+          <w:color w:val="000000"/>
+          <w:sz w:val="22"/>
+          <w:szCs w:val="22"/>
+          <w:lang w:eastAsia="pl-PL"/>
+        </w:rPr>
+        <w:t>), there are four types of</w:t>
       </w:r>
       <w:r>
         <w:rPr>
@@ -7978,7 +8013,7 @@
     <w:p>
       <w:pPr>
         <w:spacing w:line="276" w:lineRule="auto"/>
-        <w:jc w:val="both"/>
+        <w:jc w:val="center"/>
         <w:rPr>
           <w:lang w:val="pl-PL" w:eastAsia="pl-PL"/>
         </w:rPr>
@@ -8044,6 +8079,7 @@
     <w:p>
       <w:pPr>
         <w:spacing w:line="276" w:lineRule="auto"/>
+        <w:ind w:left="1304"/>
         <w:jc w:val="both"/>
         <w:rPr>
           <w:lang w:eastAsia="pl-PL"/>
@@ -8121,7 +8157,7 @@
     <w:p>
       <w:pPr>
         <w:spacing w:line="276" w:lineRule="auto"/>
-        <w:jc w:val="both"/>
+        <w:jc w:val="center"/>
         <w:rPr>
           <w:lang w:val="pl-PL" w:eastAsia="pl-PL"/>
         </w:rPr>
@@ -8187,6 +8223,7 @@
     <w:p>
       <w:pPr>
         <w:spacing w:line="276" w:lineRule="auto"/>
+        <w:ind w:left="1304" w:firstLine="1304"/>
         <w:jc w:val="both"/>
         <w:rPr>
           <w:lang w:eastAsia="pl-PL"/>
@@ -8242,6 +8279,8 @@
         </w:rPr>
         <w:t>The only user that is authorized to create, edit and delete users in the system is the Administrator. In the application can be created 3 types of users: Student, Parent and Teacher. In the case of creating students and parents, the administrator has to create a new family to assign students and parents to it.</w:t>
       </w:r>
+      <w:bookmarkStart w:id="10" w:name="_GoBack"/>
+      <w:bookmarkEnd w:id="10"/>
     </w:p>
     <w:p>
       <w:r>
@@ -8253,12 +8292,12 @@
         <w:pStyle w:val="Nagwek3"/>
         <w:spacing w:line="276" w:lineRule="auto"/>
       </w:pPr>
-      <w:bookmarkStart w:id="10" w:name="_Toc516139920"/>
+      <w:bookmarkStart w:id="11" w:name="_Toc516139920"/>
       <w:r>
         <w:lastRenderedPageBreak/>
         <w:t>Logging in</w:t>
       </w:r>
-      <w:bookmarkEnd w:id="10"/>
+      <w:bookmarkEnd w:id="11"/>
     </w:p>
     <w:p>
       <w:pPr>
@@ -8520,12 +8559,12 @@
         <w:pStyle w:val="Nagwek3"/>
         <w:spacing w:line="276" w:lineRule="auto"/>
       </w:pPr>
-      <w:bookmarkStart w:id="11" w:name="_Toc516139921"/>
+      <w:bookmarkStart w:id="12" w:name="_Toc516139921"/>
       <w:r>
         <w:lastRenderedPageBreak/>
         <w:t>Posts</w:t>
       </w:r>
-      <w:bookmarkEnd w:id="11"/>
+      <w:bookmarkEnd w:id="12"/>
     </w:p>
     <w:p>
       <w:pPr>
@@ -8759,11 +8798,11 @@
         <w:pStyle w:val="Nagwek3"/>
         <w:spacing w:line="276" w:lineRule="auto"/>
       </w:pPr>
-      <w:bookmarkStart w:id="12" w:name="_Toc516139922"/>
+      <w:bookmarkStart w:id="13" w:name="_Toc516139922"/>
       <w:r>
         <w:t>Connection</w:t>
       </w:r>
-      <w:bookmarkEnd w:id="12"/>
+      <w:bookmarkEnd w:id="13"/>
     </w:p>
     <w:p>
       <w:pPr>
@@ -8873,11 +8912,11 @@
         <w:pStyle w:val="Nagwek3"/>
         <w:spacing w:line="276" w:lineRule="auto"/>
       </w:pPr>
-      <w:bookmarkStart w:id="13" w:name="_Toc516139923"/>
+      <w:bookmarkStart w:id="14" w:name="_Toc516139923"/>
       <w:r>
         <w:t>Secondary Storage</w:t>
       </w:r>
-      <w:bookmarkEnd w:id="13"/>
+      <w:bookmarkEnd w:id="14"/>
     </w:p>
     <w:p>
       <w:pPr>
@@ -9174,11 +9213,11 @@
         <w:pStyle w:val="Nagwek3"/>
         <w:spacing w:line="276" w:lineRule="auto"/>
       </w:pPr>
-      <w:bookmarkStart w:id="14" w:name="_Toc516139924"/>
+      <w:bookmarkStart w:id="15" w:name="_Toc516139924"/>
       <w:r>
         <w:t>View</w:t>
       </w:r>
-      <w:bookmarkEnd w:id="14"/>
+      <w:bookmarkEnd w:id="15"/>
     </w:p>
     <w:p>
       <w:pPr>
@@ -9246,7 +9285,7 @@
           <w:lang w:val="en-GB"/>
         </w:rPr>
       </w:pPr>
-      <w:bookmarkStart w:id="15" w:name="_Toc516139925"/>
+      <w:bookmarkStart w:id="16" w:name="_Toc516139925"/>
       <w:r>
         <w:rPr>
           <w:lang w:val="en-GB"/>
@@ -9254,7 +9293,7 @@
         <w:lastRenderedPageBreak/>
         <w:t>Design</w:t>
       </w:r>
-      <w:bookmarkEnd w:id="15"/>
+      <w:bookmarkEnd w:id="16"/>
     </w:p>
     <w:p>
       <w:pPr>
@@ -9279,11 +9318,11 @@
         <w:pStyle w:val="Nagwek2"/>
         <w:spacing w:line="276" w:lineRule="auto"/>
       </w:pPr>
-      <w:bookmarkStart w:id="16" w:name="_Toc516139926"/>
+      <w:bookmarkStart w:id="17" w:name="_Toc516139926"/>
       <w:r>
         <w:t>Architecture</w:t>
       </w:r>
-      <w:bookmarkEnd w:id="16"/>
+      <w:bookmarkEnd w:id="17"/>
     </w:p>
     <w:p>
       <w:pPr>
@@ -9413,11 +9452,11 @@
         <w:pStyle w:val="Nagwek3"/>
         <w:spacing w:line="276" w:lineRule="auto"/>
       </w:pPr>
-      <w:bookmarkStart w:id="17" w:name="_Toc516139927"/>
+      <w:bookmarkStart w:id="18" w:name="_Toc516139927"/>
       <w:r>
         <w:t>Client-Server</w:t>
       </w:r>
-      <w:bookmarkEnd w:id="17"/>
+      <w:bookmarkEnd w:id="18"/>
     </w:p>
     <w:p>
       <w:pPr>
@@ -9442,11 +9481,11 @@
         <w:pStyle w:val="Nagwek3"/>
         <w:spacing w:line="276" w:lineRule="auto"/>
       </w:pPr>
-      <w:bookmarkStart w:id="18" w:name="_Toc516139928"/>
+      <w:bookmarkStart w:id="19" w:name="_Toc516139928"/>
       <w:r>
         <w:t>Model-View-Controller pattern</w:t>
       </w:r>
-      <w:bookmarkEnd w:id="18"/>
+      <w:bookmarkEnd w:id="19"/>
     </w:p>
     <w:p>
       <w:pPr>
@@ -9585,11 +9624,11 @@
         <w:pStyle w:val="Nagwek2"/>
         <w:spacing w:line="276" w:lineRule="auto"/>
       </w:pPr>
-      <w:bookmarkStart w:id="19" w:name="_Toc516139929"/>
+      <w:bookmarkStart w:id="20" w:name="_Toc516139929"/>
       <w:r>
         <w:t>Singleton</w:t>
       </w:r>
-      <w:bookmarkEnd w:id="19"/>
+      <w:bookmarkEnd w:id="20"/>
     </w:p>
     <w:p>
       <w:pPr>
@@ -9822,23 +9861,23 @@
         <w:pStyle w:val="Nagwek2"/>
         <w:spacing w:line="276" w:lineRule="auto"/>
       </w:pPr>
-      <w:bookmarkStart w:id="20" w:name="_Toc516139930"/>
+      <w:bookmarkStart w:id="21" w:name="_Toc516139930"/>
       <w:r>
         <w:lastRenderedPageBreak/>
         <w:t>Managing users</w:t>
       </w:r>
-      <w:bookmarkEnd w:id="20"/>
+      <w:bookmarkEnd w:id="21"/>
     </w:p>
     <w:p>
       <w:pPr>
         <w:pStyle w:val="Nagwek3"/>
         <w:spacing w:line="276" w:lineRule="auto"/>
       </w:pPr>
-      <w:bookmarkStart w:id="21" w:name="_Toc516139931"/>
+      <w:bookmarkStart w:id="22" w:name="_Toc516139931"/>
       <w:r>
         <w:t>The builder pattern</w:t>
       </w:r>
-      <w:bookmarkEnd w:id="21"/>
+      <w:bookmarkEnd w:id="22"/>
     </w:p>
     <w:p>
       <w:pPr>
@@ -10397,12 +10436,12 @@
         <w:pStyle w:val="Nagwek2"/>
         <w:spacing w:line="276" w:lineRule="auto"/>
       </w:pPr>
-      <w:bookmarkStart w:id="22" w:name="_Toc516139932"/>
+      <w:bookmarkStart w:id="23" w:name="_Toc516139932"/>
       <w:r>
         <w:lastRenderedPageBreak/>
         <w:t>Connection</w:t>
       </w:r>
-      <w:bookmarkEnd w:id="22"/>
+      <w:bookmarkEnd w:id="23"/>
     </w:p>
     <w:p>
       <w:pPr>
@@ -10954,11 +10993,11 @@
       <w:r>
         <w:t xml:space="preserve"> </w:t>
       </w:r>
-      <w:bookmarkStart w:id="23" w:name="_Toc516139933"/>
+      <w:bookmarkStart w:id="24" w:name="_Toc516139933"/>
       <w:r>
         <w:t>Logging in</w:t>
       </w:r>
-      <w:bookmarkEnd w:id="23"/>
+      <w:bookmarkEnd w:id="24"/>
     </w:p>
     <w:p>
       <w:pPr>
@@ -11464,23 +11503,23 @@
         <w:pStyle w:val="Nagwek2"/>
         <w:spacing w:line="276" w:lineRule="auto"/>
       </w:pPr>
-      <w:bookmarkStart w:id="24" w:name="_Toc516139934"/>
+      <w:bookmarkStart w:id="25" w:name="_Toc516139934"/>
       <w:r>
         <w:lastRenderedPageBreak/>
         <w:t>Secondary storage</w:t>
       </w:r>
-      <w:bookmarkEnd w:id="24"/>
+      <w:bookmarkEnd w:id="25"/>
     </w:p>
     <w:p>
       <w:pPr>
         <w:pStyle w:val="Nagwek3"/>
         <w:spacing w:line="276" w:lineRule="auto"/>
       </w:pPr>
-      <w:bookmarkStart w:id="25" w:name="_Toc516139935"/>
+      <w:bookmarkStart w:id="26" w:name="_Toc516139935"/>
       <w:r>
         <w:t>Database design</w:t>
       </w:r>
-      <w:bookmarkEnd w:id="25"/>
+      <w:bookmarkEnd w:id="26"/>
     </w:p>
     <w:p>
       <w:pPr>
@@ -14849,12 +14888,12 @@
         <w:pStyle w:val="Nagwek3"/>
         <w:spacing w:line="276" w:lineRule="auto"/>
       </w:pPr>
-      <w:bookmarkStart w:id="26" w:name="_Toc516139936"/>
+      <w:bookmarkStart w:id="27" w:name="_Toc516139936"/>
       <w:r>
         <w:lastRenderedPageBreak/>
         <w:t>Adapter pattern</w:t>
       </w:r>
-      <w:bookmarkEnd w:id="26"/>
+      <w:bookmarkEnd w:id="27"/>
     </w:p>
     <w:p>
       <w:pPr>
@@ -15274,12 +15313,12 @@
         <w:pStyle w:val="Nagwek2"/>
         <w:spacing w:line="276" w:lineRule="auto"/>
       </w:pPr>
-      <w:bookmarkStart w:id="27" w:name="_Toc516139937"/>
+      <w:bookmarkStart w:id="28" w:name="_Toc516139937"/>
       <w:r>
         <w:lastRenderedPageBreak/>
         <w:t>View</w:t>
       </w:r>
-      <w:bookmarkEnd w:id="27"/>
+      <w:bookmarkEnd w:id="28"/>
     </w:p>
     <w:p>
       <w:pPr>
@@ -15723,12 +15762,12 @@
         <w:pStyle w:val="Nagwek1"/>
         <w:spacing w:line="276" w:lineRule="auto"/>
       </w:pPr>
-      <w:bookmarkStart w:id="28" w:name="_Toc516139938"/>
+      <w:bookmarkStart w:id="29" w:name="_Toc516139938"/>
       <w:r>
         <w:lastRenderedPageBreak/>
         <w:t>Implementation</w:t>
       </w:r>
-      <w:bookmarkEnd w:id="28"/>
+      <w:bookmarkEnd w:id="29"/>
     </w:p>
     <w:p>
       <w:pPr>
@@ -15743,11 +15782,11 @@
         <w:pStyle w:val="Nagwek2"/>
         <w:spacing w:line="276" w:lineRule="auto"/>
       </w:pPr>
-      <w:bookmarkStart w:id="29" w:name="_Toc516139939"/>
+      <w:bookmarkStart w:id="30" w:name="_Toc516139939"/>
       <w:r>
         <w:t>Connection to the database</w:t>
       </w:r>
-      <w:bookmarkEnd w:id="29"/>
+      <w:bookmarkEnd w:id="30"/>
     </w:p>
     <w:p>
       <w:pPr>
@@ -16695,12 +16734,12 @@
         <w:pStyle w:val="Nagwek2"/>
         <w:spacing w:line="276" w:lineRule="auto"/>
       </w:pPr>
-      <w:bookmarkStart w:id="30" w:name="_Toc516139940"/>
+      <w:bookmarkStart w:id="31" w:name="_Toc516139940"/>
       <w:r>
         <w:lastRenderedPageBreak/>
         <w:t>Encryption</w:t>
       </w:r>
-      <w:bookmarkEnd w:id="30"/>
+      <w:bookmarkEnd w:id="31"/>
     </w:p>
     <w:p>
       <w:pPr>
@@ -16893,12 +16932,12 @@
         <w:pStyle w:val="Nagwek2"/>
         <w:spacing w:line="276" w:lineRule="auto"/>
       </w:pPr>
-      <w:bookmarkStart w:id="31" w:name="_Toc516139941"/>
+      <w:bookmarkStart w:id="32" w:name="_Toc516139941"/>
       <w:r>
         <w:lastRenderedPageBreak/>
         <w:t>Sending emails</w:t>
       </w:r>
-      <w:bookmarkEnd w:id="31"/>
+      <w:bookmarkEnd w:id="32"/>
     </w:p>
     <w:p>
       <w:pPr>
@@ -17091,7 +17130,7 @@
         <w:ind w:firstLine="720"/>
         <w:jc w:val="both"/>
         <w:rPr>
-          <w:lang w:val="pl-PL" w:eastAsia="pl-PL"/>
+          <w:lang w:eastAsia="pl-PL"/>
         </w:rPr>
       </w:pPr>
     </w:p>
@@ -17545,11 +17584,11 @@
         <w:pStyle w:val="Nagwek2"/>
         <w:spacing w:line="276" w:lineRule="auto"/>
       </w:pPr>
-      <w:bookmarkStart w:id="32" w:name="_Toc516139942"/>
+      <w:bookmarkStart w:id="33" w:name="_Toc516139942"/>
       <w:r>
         <w:t>UUID</w:t>
       </w:r>
-      <w:bookmarkEnd w:id="32"/>
+      <w:bookmarkEnd w:id="33"/>
     </w:p>
     <w:p>
       <w:pPr>
@@ -17801,12 +17840,12 @@
         <w:pStyle w:val="Nagwek2"/>
         <w:spacing w:line="276" w:lineRule="auto"/>
       </w:pPr>
-      <w:bookmarkStart w:id="33" w:name="_Toc516139943"/>
+      <w:bookmarkStart w:id="34" w:name="_Toc516139943"/>
       <w:r>
         <w:lastRenderedPageBreak/>
         <w:t>Handling messages</w:t>
       </w:r>
-      <w:bookmarkEnd w:id="33"/>
+      <w:bookmarkEnd w:id="34"/>
     </w:p>
     <w:p>
       <w:pPr>
@@ -18150,14 +18189,12 @@
         <w:pStyle w:val="Nagwek2"/>
         <w:spacing w:line="276" w:lineRule="auto"/>
       </w:pPr>
-      <w:bookmarkStart w:id="34" w:name="_Toc516139944"/>
-      <w:bookmarkStart w:id="35" w:name="_GoBack"/>
-      <w:bookmarkEnd w:id="35"/>
+      <w:bookmarkStart w:id="35" w:name="_Toc516139944"/>
       <w:r>
         <w:lastRenderedPageBreak/>
         <w:t>GUI</w:t>
       </w:r>
-      <w:bookmarkEnd w:id="34"/>
+      <w:bookmarkEnd w:id="35"/>
     </w:p>
     <w:p>
       <w:pPr>
@@ -26441,16 +26478,7 @@
           <w:sz w:val="32"/>
           <w:lang w:val="en-GB"/>
         </w:rPr>
-        <w:t xml:space="preserve">Appendix </w:t>
-      </w:r>
-      <w:r>
-        <w:rPr>
-          <w:rFonts w:ascii="Arial" w:hAnsi="Arial" w:cs="Arial"/>
-          <w:b/>
-          <w:sz w:val="32"/>
-          <w:lang w:val="en-GB"/>
-        </w:rPr>
-        <w:t>C</w:t>
+        <w:t>Appendix C</w:t>
       </w:r>
       <w:r>
         <w:rPr>
@@ -26963,6 +26991,7 @@
         <w:docPartUnique/>
       </w:docPartObj>
     </w:sdtPr>
+    <w:sdtEndPr/>
     <w:sdtContent>
       <w:p>
         <w:pPr>
@@ -29532,7 +29561,6 @@
     <w:lsdException w:name="Table Web 2" w:semiHidden="1" w:unhideWhenUsed="1"/>
     <w:lsdException w:name="Table Web 3" w:semiHidden="1" w:unhideWhenUsed="1"/>
     <w:lsdException w:name="Balloon Text" w:semiHidden="1" w:unhideWhenUsed="1"/>
-    <w:lsdException w:name="Table Grid" w:semiHidden="1" w:unhideWhenUsed="1"/>
     <w:lsdException w:name="Table Theme" w:semiHidden="1" w:unhideWhenUsed="1"/>
     <w:lsdException w:name="Placeholder Text" w:semiHidden="1" w:uiPriority="99"/>
     <w:lsdException w:name="No Spacing" w:uiPriority="1" w:qFormat="1"/>
@@ -31338,24 +31366,6 @@
 </file>
 
 <file path=customXml/item1.xml><?xml version="1.0" encoding="utf-8"?>
-<p:properties xmlns:p="http://schemas.microsoft.com/office/2006/metadata/properties" xmlns:xsi="http://www.w3.org/2001/XMLSchema-instance" xmlns:pc="http://schemas.microsoft.com/office/infopath/2007/PartnerControls">
-  <documentManagement>
-    <PublishingExpirationDate xmlns="http://schemas.microsoft.com/sharepoint/v3" xsi:nil="true"/>
-    <PublishingStartDate xmlns="http://schemas.microsoft.com/sharepoint/v3" xsi:nil="true"/>
-  </documentManagement>
-</p:properties>
-</file>
-
-<file path=customXml/item2.xml><?xml version="1.0" encoding="utf-8"?>
-<?mso-contentType ?>
-<FormTemplates xmlns="http://schemas.microsoft.com/sharepoint/v3/contenttype/forms">
-  <Display>DocumentLibraryForm</Display>
-  <Edit>DocumentLibraryForm</Edit>
-  <New>DocumentLibraryForm</New>
-</FormTemplates>
-</file>
-
-<file path=customXml/item3.xml><?xml version="1.0" encoding="utf-8"?>
 <ct:contentTypeSchema xmlns:ct="http://schemas.microsoft.com/office/2006/metadata/contentType" xmlns:ma="http://schemas.microsoft.com/office/2006/metadata/properties/metaAttributes" ct:_="" ma:_="" ma:contentTypeName="Document" ma:contentTypeID="0x01010009E7C416E4093549895C6C2566A479FB" ma:contentTypeVersion="1" ma:contentTypeDescription="Create a new document." ma:contentTypeScope="" ma:versionID="7d0bd202bc8dc6f8eb93d5ac0eceb699">
   <xsd:schema xmlns:xsd="http://www.w3.org/2001/XMLSchema" xmlns:xs="http://www.w3.org/2001/XMLSchema" xmlns:p="http://schemas.microsoft.com/office/2006/metadata/properties" xmlns:ns1="http://schemas.microsoft.com/sharepoint/v3" targetNamespace="http://schemas.microsoft.com/office/2006/metadata/properties" ma:root="true" ma:fieldsID="ef2aa9ed40e72a78c3822fc753b43e87" ns1:_="">
     <xsd:import namespace="http://schemas.microsoft.com/sharepoint/v3"/>
@@ -31487,29 +31497,29 @@
 </ct:contentTypeSchema>
 </file>
 
+<file path=customXml/item2.xml><?xml version="1.0" encoding="utf-8"?>
+<p:properties xmlns:p="http://schemas.microsoft.com/office/2006/metadata/properties" xmlns:xsi="http://www.w3.org/2001/XMLSchema-instance" xmlns:pc="http://schemas.microsoft.com/office/infopath/2007/PartnerControls">
+  <documentManagement>
+    <PublishingExpirationDate xmlns="http://schemas.microsoft.com/sharepoint/v3" xsi:nil="true"/>
+    <PublishingStartDate xmlns="http://schemas.microsoft.com/sharepoint/v3" xsi:nil="true"/>
+  </documentManagement>
+</p:properties>
+</file>
+
+<file path=customXml/item3.xml><?xml version="1.0" encoding="utf-8"?>
+<?mso-contentType ?>
+<FormTemplates xmlns="http://schemas.microsoft.com/sharepoint/v3/contenttype/forms">
+  <Display>DocumentLibraryForm</Display>
+  <Edit>DocumentLibraryForm</Edit>
+  <New>DocumentLibraryForm</New>
+</FormTemplates>
+</file>
+
 <file path=customXml/item4.xml><?xml version="1.0" encoding="utf-8"?>
 <b:Sources xmlns:b="http://schemas.openxmlformats.org/officeDocument/2006/bibliography" xmlns="http://schemas.openxmlformats.org/officeDocument/2006/bibliography" SelectedStyle="\IEEE2006OfficeOnline.xsl" StyleName="IEEE" Version="2006"/>
 </file>
 
 <file path=customXml/itemProps1.xml><?xml version="1.0" encoding="utf-8"?>
-<ds:datastoreItem xmlns:ds="http://schemas.openxmlformats.org/officeDocument/2006/customXml" ds:itemID="{1DB35559-A019-4A2D-8FC9-A4656EE1C5BC}">
-  <ds:schemaRefs>
-    <ds:schemaRef ds:uri="http://schemas.microsoft.com/office/2006/metadata/properties"/>
-    <ds:schemaRef ds:uri="http://schemas.microsoft.com/office/infopath/2007/PartnerControls"/>
-    <ds:schemaRef ds:uri="http://schemas.microsoft.com/sharepoint/v3"/>
-  </ds:schemaRefs>
-</ds:datastoreItem>
-</file>
-
-<file path=customXml/itemProps2.xml><?xml version="1.0" encoding="utf-8"?>
-<ds:datastoreItem xmlns:ds="http://schemas.openxmlformats.org/officeDocument/2006/customXml" ds:itemID="{E0D7BB81-3F83-4D66-ACB1-9BE87610D3A5}">
-  <ds:schemaRefs>
-    <ds:schemaRef ds:uri="http://schemas.microsoft.com/sharepoint/v3/contenttype/forms"/>
-  </ds:schemaRefs>
-</ds:datastoreItem>
-</file>
-
-<file path=customXml/itemProps3.xml><?xml version="1.0" encoding="utf-8"?>
 <ds:datastoreItem xmlns:ds="http://schemas.openxmlformats.org/officeDocument/2006/customXml" ds:itemID="{B5D77C9C-3F52-4C8E-A76B-1510221D9BEC}">
   <ds:schemaRefs>
     <ds:schemaRef ds:uri="http://schemas.microsoft.com/office/2006/metadata/contentType"/>
@@ -31527,8 +31537,26 @@
 </ds:datastoreItem>
 </file>
 
+<file path=customXml/itemProps2.xml><?xml version="1.0" encoding="utf-8"?>
+<ds:datastoreItem xmlns:ds="http://schemas.openxmlformats.org/officeDocument/2006/customXml" ds:itemID="{1DB35559-A019-4A2D-8FC9-A4656EE1C5BC}">
+  <ds:schemaRefs>
+    <ds:schemaRef ds:uri="http://schemas.microsoft.com/office/2006/metadata/properties"/>
+    <ds:schemaRef ds:uri="http://schemas.microsoft.com/office/infopath/2007/PartnerControls"/>
+    <ds:schemaRef ds:uri="http://schemas.microsoft.com/sharepoint/v3"/>
+  </ds:schemaRefs>
+</ds:datastoreItem>
+</file>
+
+<file path=customXml/itemProps3.xml><?xml version="1.0" encoding="utf-8"?>
+<ds:datastoreItem xmlns:ds="http://schemas.openxmlformats.org/officeDocument/2006/customXml" ds:itemID="{E0D7BB81-3F83-4D66-ACB1-9BE87610D3A5}">
+  <ds:schemaRefs>
+    <ds:schemaRef ds:uri="http://schemas.microsoft.com/sharepoint/v3/contenttype/forms"/>
+  </ds:schemaRefs>
+</ds:datastoreItem>
+</file>
+
 <file path=customXml/itemProps4.xml><?xml version="1.0" encoding="utf-8"?>
-<ds:datastoreItem xmlns:ds="http://schemas.openxmlformats.org/officeDocument/2006/customXml" ds:itemID="{B0BD1B1E-E1A4-4B32-AE11-71B09B3B17DE}">
+<ds:datastoreItem xmlns:ds="http://schemas.openxmlformats.org/officeDocument/2006/customXml" ds:itemID="{9B7978E6-CF64-44ED-9934-03279A1200C5}">
   <ds:schemaRefs>
     <ds:schemaRef ds:uri="http://schemas.openxmlformats.org/officeDocument/2006/bibliography"/>
   </ds:schemaRefs>

</xml_diff>

<commit_message>
Project report- without table content
</commit_message>
<xml_diff>
--- a/Project_Report.docx
+++ b/Project_Report.docx
@@ -609,6 +609,8 @@
         <w:lastRenderedPageBreak/>
         <w:t>Table of content</w:t>
       </w:r>
+      <w:bookmarkStart w:id="1" w:name="_GoBack"/>
+      <w:bookmarkEnd w:id="1"/>
     </w:p>
     <w:p>
       <w:pPr>
@@ -2294,21 +2296,7 @@
             <w:rStyle w:val="Hipercze"/>
             <w:noProof/>
           </w:rPr>
-          <w:t>Sing</w:t>
-        </w:r>
-        <w:r>
-          <w:rPr>
-            <w:rStyle w:val="Hipercze"/>
-            <w:noProof/>
-          </w:rPr>
-          <w:t>l</w:t>
-        </w:r>
-        <w:r>
-          <w:rPr>
-            <w:rStyle w:val="Hipercze"/>
-            <w:noProof/>
-          </w:rPr>
-          <w:t>eton</w:t>
+          <w:t>Singleton</w:t>
         </w:r>
         <w:r>
           <w:rPr>
@@ -4962,7 +4950,7 @@
           <w:lang w:val="en-GB"/>
         </w:rPr>
       </w:pPr>
-      <w:bookmarkStart w:id="1" w:name="_Toc516139911"/>
+      <w:bookmarkStart w:id="2" w:name="_Toc516139911"/>
       <w:r>
         <w:rPr>
           <w:lang w:val="en-GB"/>
@@ -4970,7 +4958,7 @@
         <w:lastRenderedPageBreak/>
         <w:t>Abstract</w:t>
       </w:r>
-      <w:bookmarkEnd w:id="1"/>
+      <w:bookmarkEnd w:id="2"/>
     </w:p>
     <w:p>
       <w:pPr>
@@ -5049,7 +5037,7 @@
           <w:lang w:val="en-GB"/>
         </w:rPr>
       </w:pPr>
-      <w:bookmarkStart w:id="2" w:name="_Toc516139912"/>
+      <w:bookmarkStart w:id="3" w:name="_Toc516139912"/>
       <w:r>
         <w:rPr>
           <w:lang w:val="en-GB"/>
@@ -5057,7 +5045,7 @@
         <w:lastRenderedPageBreak/>
         <w:t>Introduction</w:t>
       </w:r>
-      <w:bookmarkEnd w:id="2"/>
+      <w:bookmarkEnd w:id="3"/>
     </w:p>
     <w:p>
       <w:pPr>
@@ -5122,7 +5110,23 @@
           <w:color w:val="000000"/>
           <w:lang w:eastAsia="pl-PL"/>
         </w:rPr>
-        <w:t xml:space="preserve">Unfortunately the traditional schooling in Poland is not adjusted to teaching the competences needed in the 21st century and is not preparing for life nor teaching vulnerable skills (Michał </w:t>
+        <w:t>Unfortunately the traditional schooling in Poland is not adjusted to teaching the competences needed in the 21st century and is not preparing for life nor teaching vulnerable skills (</w:t>
+      </w:r>
+      <w:proofErr w:type="spellStart"/>
+      <w:r>
+        <w:rPr>
+          <w:color w:val="000000"/>
+          <w:lang w:eastAsia="pl-PL"/>
+        </w:rPr>
+        <w:t>Michał</w:t>
+      </w:r>
+      <w:proofErr w:type="spellEnd"/>
+      <w:r>
+        <w:rPr>
+          <w:color w:val="000000"/>
+          <w:lang w:eastAsia="pl-PL"/>
+        </w:rPr>
+        <w:t xml:space="preserve"> </w:t>
       </w:r>
       <w:proofErr w:type="spellStart"/>
       <w:r>
@@ -5449,12 +5453,12 @@
       <w:pPr>
         <w:pStyle w:val="Nagwek1"/>
       </w:pPr>
-      <w:bookmarkStart w:id="3" w:name="_Toc516139914"/>
+      <w:bookmarkStart w:id="4" w:name="_Toc516139914"/>
       <w:r>
         <w:lastRenderedPageBreak/>
         <w:t>Requirements</w:t>
       </w:r>
-      <w:bookmarkEnd w:id="3"/>
+      <w:bookmarkEnd w:id="4"/>
     </w:p>
     <w:p>
       <w:pPr>
@@ -5528,11 +5532,11 @@
       <w:pPr>
         <w:pStyle w:val="Nagwek2"/>
       </w:pPr>
-      <w:bookmarkStart w:id="4" w:name="_Toc516139915"/>
+      <w:bookmarkStart w:id="5" w:name="_Toc516139915"/>
       <w:r>
         <w:t>Functional Requirements</w:t>
       </w:r>
-      <w:bookmarkEnd w:id="4"/>
+      <w:bookmarkEnd w:id="5"/>
     </w:p>
     <w:p>
       <w:pPr>
@@ -6027,19 +6031,17 @@
           <w:szCs w:val="22"/>
           <w:lang w:eastAsia="pl-PL"/>
         </w:rPr>
-        <w:t xml:space="preserve">The student has to have a profile with a name, email, class and history of activity, as well as his/her </w:t>
-      </w:r>
-      <w:proofErr w:type="spellStart"/>
-      <w:r>
-        <w:rPr>
-          <w:color w:val="000000"/>
-          <w:sz w:val="22"/>
-          <w:szCs w:val="22"/>
-          <w:lang w:eastAsia="pl-PL"/>
-        </w:rPr>
-        <w:t>parents</w:t>
-      </w:r>
-      <w:proofErr w:type="spellEnd"/>
+        <w:t>The student has to have a profile with a name, email, class and history of activity, as well as his/her parents</w:t>
+      </w:r>
+      <w:r>
+        <w:rPr>
+          <w:color w:val="000000"/>
+          <w:sz w:val="22"/>
+          <w:szCs w:val="22"/>
+          <w:lang w:eastAsia="pl-PL"/>
+        </w:rPr>
+        <w:t>’</w:t>
+      </w:r>
       <w:r>
         <w:rPr>
           <w:color w:val="000000"/>
@@ -6784,12 +6786,12 @@
       <w:pPr>
         <w:pStyle w:val="Nagwek2"/>
       </w:pPr>
-      <w:bookmarkStart w:id="5" w:name="_Toc516139916"/>
+      <w:bookmarkStart w:id="6" w:name="_Toc516139916"/>
       <w:r>
         <w:lastRenderedPageBreak/>
         <w:t>Non-Functional Requirements</w:t>
       </w:r>
-      <w:bookmarkEnd w:id="5"/>
+      <w:bookmarkEnd w:id="6"/>
     </w:p>
     <w:p>
       <w:pPr>
@@ -6867,11 +6869,11 @@
       <w:pPr>
         <w:pStyle w:val="Nagwek2"/>
       </w:pPr>
-      <w:bookmarkStart w:id="6" w:name="_Toc516139917"/>
+      <w:bookmarkStart w:id="7" w:name="_Toc516139917"/>
       <w:r>
         <w:t>Special Requirements</w:t>
       </w:r>
-      <w:bookmarkEnd w:id="6"/>
+      <w:bookmarkEnd w:id="7"/>
     </w:p>
     <w:p>
       <w:pPr>
@@ -6922,7 +6924,7 @@
           <w:lang w:val="en-GB"/>
         </w:rPr>
       </w:pPr>
-      <w:bookmarkStart w:id="7" w:name="_Toc516139913"/>
+      <w:bookmarkStart w:id="8" w:name="_Toc516139913"/>
       <w:r>
         <w:rPr>
           <w:lang w:val="en-GB"/>
@@ -6930,7 +6932,7 @@
         <w:lastRenderedPageBreak/>
         <w:t>Analysis</w:t>
       </w:r>
-      <w:bookmarkEnd w:id="7"/>
+      <w:bookmarkEnd w:id="8"/>
     </w:p>
     <w:p>
       <w:pPr>
@@ -7160,445 +7162,498 @@
         <w:textAlignment w:val="baseline"/>
         <w:rPr>
           <w:color w:val="000000"/>
-          <w:lang w:eastAsia="pl-PL"/>
-        </w:rPr>
-      </w:pPr>
-      <w:r>
-        <w:rPr>
-          <w:color w:val="000000"/>
-          <w:lang w:eastAsia="pl-PL"/>
-        </w:rPr>
-        <w:t xml:space="preserve">The system will not fulfill the needs of the company with a medium importance, which are: </w:t>
+          <w:sz w:val="22"/>
+          <w:szCs w:val="22"/>
+          <w:lang w:eastAsia="pl-PL"/>
+        </w:rPr>
+      </w:pPr>
+      <w:r>
+        <w:rPr>
+          <w:color w:val="000000"/>
+          <w:lang w:eastAsia="pl-PL"/>
+        </w:rPr>
+        <w:t xml:space="preserve">The system will not fulfill the </w:t>
+      </w:r>
+      <w:r>
+        <w:rPr>
+          <w:color w:val="000000"/>
+          <w:lang w:eastAsia="pl-PL"/>
+        </w:rPr>
+        <w:t>requirements</w:t>
+      </w:r>
+      <w:r>
+        <w:rPr>
+          <w:color w:val="000000"/>
+          <w:lang w:eastAsia="pl-PL"/>
+        </w:rPr>
+        <w:t xml:space="preserve"> of the company with a medium</w:t>
+      </w:r>
+      <w:r>
+        <w:rPr>
+          <w:color w:val="000000"/>
+          <w:lang w:eastAsia="pl-PL"/>
+        </w:rPr>
+        <w:t xml:space="preserve"> or extra</w:t>
+      </w:r>
+      <w:r>
+        <w:rPr>
+          <w:color w:val="000000"/>
+          <w:lang w:eastAsia="pl-PL"/>
+        </w:rPr>
+        <w:t xml:space="preserve"> importance, which are: </w:t>
       </w:r>
     </w:p>
     <w:p>
       <w:pPr>
         <w:numPr>
           <w:ilvl w:val="1"/>
-          <w:numId w:val="9"/>
+          <w:numId w:val="8"/>
         </w:numPr>
         <w:spacing w:line="276" w:lineRule="auto"/>
         <w:jc w:val="both"/>
         <w:textAlignment w:val="baseline"/>
         <w:rPr>
           <w:color w:val="000000"/>
-          <w:sz w:val="22"/>
-          <w:szCs w:val="22"/>
-          <w:lang w:eastAsia="pl-PL"/>
-        </w:rPr>
-      </w:pPr>
-      <w:r>
-        <w:rPr>
-          <w:color w:val="000000"/>
-          <w:sz w:val="22"/>
-          <w:szCs w:val="22"/>
-          <w:lang w:eastAsia="pl-PL"/>
-        </w:rPr>
-        <w:t>As a teacher I want to be able to start a discussions in specific classes, or for parents so that users can discuss a topic</w:t>
+          <w:lang w:eastAsia="pl-PL"/>
+        </w:rPr>
+      </w:pPr>
+      <w:r>
+        <w:rPr>
+          <w:color w:val="000000"/>
+          <w:lang w:eastAsia="pl-PL"/>
+        </w:rPr>
+        <w:t>The user must be able to log out from the server</w:t>
       </w:r>
     </w:p>
     <w:p>
       <w:pPr>
         <w:numPr>
           <w:ilvl w:val="1"/>
-          <w:numId w:val="9"/>
+          <w:numId w:val="8"/>
         </w:numPr>
         <w:spacing w:line="276" w:lineRule="auto"/>
         <w:jc w:val="both"/>
         <w:textAlignment w:val="baseline"/>
         <w:rPr>
           <w:color w:val="000000"/>
-          <w:sz w:val="22"/>
-          <w:szCs w:val="22"/>
-          <w:lang w:eastAsia="pl-PL"/>
-        </w:rPr>
-      </w:pPr>
-      <w:r>
-        <w:rPr>
-          <w:color w:val="000000"/>
-          <w:sz w:val="22"/>
-          <w:szCs w:val="22"/>
-          <w:lang w:eastAsia="pl-PL"/>
-        </w:rPr>
-        <w:t>As a teacher I want to post an announcement so that students and/or parents can see it</w:t>
+          <w:lang w:eastAsia="pl-PL"/>
+        </w:rPr>
+      </w:pPr>
+      <w:r>
+        <w:rPr>
+          <w:color w:val="000000"/>
+          <w:lang w:eastAsia="pl-PL"/>
+        </w:rPr>
+        <w:t>The teacher must be able to post discussion topics in chosen classes (one or more)</w:t>
       </w:r>
     </w:p>
     <w:p>
       <w:pPr>
         <w:numPr>
           <w:ilvl w:val="1"/>
-          <w:numId w:val="9"/>
+          <w:numId w:val="8"/>
         </w:numPr>
         <w:spacing w:line="276" w:lineRule="auto"/>
         <w:jc w:val="both"/>
         <w:textAlignment w:val="baseline"/>
         <w:rPr>
           <w:color w:val="000000"/>
-          <w:sz w:val="22"/>
-          <w:szCs w:val="22"/>
-          <w:lang w:eastAsia="pl-PL"/>
-        </w:rPr>
-      </w:pPr>
-      <w:r>
-        <w:rPr>
-          <w:color w:val="000000"/>
-          <w:sz w:val="22"/>
-          <w:szCs w:val="22"/>
-          <w:lang w:eastAsia="pl-PL"/>
-        </w:rPr>
-        <w:t>As a user I want to see discussion topics that are dedicated to me so that I can participate in them</w:t>
+          <w:lang w:eastAsia="pl-PL"/>
+        </w:rPr>
+      </w:pPr>
+      <w:r>
+        <w:rPr>
+          <w:color w:val="000000"/>
+          <w:lang w:eastAsia="pl-PL"/>
+        </w:rPr>
+        <w:t>The teacher must be able to post an announcement for chosen classes</w:t>
       </w:r>
     </w:p>
     <w:p>
       <w:pPr>
         <w:numPr>
           <w:ilvl w:val="1"/>
-          <w:numId w:val="9"/>
+          <w:numId w:val="8"/>
         </w:numPr>
         <w:spacing w:line="276" w:lineRule="auto"/>
         <w:jc w:val="both"/>
         <w:textAlignment w:val="baseline"/>
         <w:rPr>
           <w:color w:val="000000"/>
-          <w:sz w:val="22"/>
-          <w:szCs w:val="22"/>
-          <w:lang w:eastAsia="pl-PL"/>
-        </w:rPr>
-      </w:pPr>
-      <w:r>
-        <w:rPr>
-          <w:color w:val="000000"/>
-          <w:sz w:val="22"/>
-          <w:szCs w:val="22"/>
-          <w:lang w:eastAsia="pl-PL"/>
-        </w:rPr>
-        <w:t xml:space="preserve">As a teacher I want to mark a post as a parental post so that students </w:t>
-      </w:r>
-      <w:proofErr w:type="spellStart"/>
-      <w:r>
-        <w:rPr>
-          <w:color w:val="000000"/>
-          <w:sz w:val="22"/>
-          <w:szCs w:val="22"/>
-          <w:lang w:eastAsia="pl-PL"/>
-        </w:rPr>
-        <w:t>can not</w:t>
-      </w:r>
-      <w:proofErr w:type="spellEnd"/>
-      <w:r>
-        <w:rPr>
-          <w:color w:val="000000"/>
-          <w:sz w:val="22"/>
-          <w:szCs w:val="22"/>
-          <w:lang w:eastAsia="pl-PL"/>
-        </w:rPr>
-        <w:t xml:space="preserve"> see it and parents are informed by email</w:t>
+          <w:lang w:eastAsia="pl-PL"/>
+        </w:rPr>
+      </w:pPr>
+      <w:r>
+        <w:rPr>
+          <w:color w:val="000000"/>
+          <w:lang w:eastAsia="pl-PL"/>
+        </w:rPr>
+        <w:t>The teacher must be able to see who has seen a post</w:t>
       </w:r>
     </w:p>
     <w:p>
       <w:pPr>
         <w:numPr>
           <w:ilvl w:val="1"/>
-          <w:numId w:val="9"/>
+          <w:numId w:val="8"/>
         </w:numPr>
         <w:spacing w:line="276" w:lineRule="auto"/>
         <w:jc w:val="both"/>
         <w:textAlignment w:val="baseline"/>
         <w:rPr>
           <w:color w:val="000000"/>
-          <w:sz w:val="22"/>
-          <w:szCs w:val="22"/>
-          <w:lang w:eastAsia="pl-PL"/>
-        </w:rPr>
-      </w:pPr>
-      <w:r>
-        <w:rPr>
-          <w:color w:val="000000"/>
-          <w:sz w:val="22"/>
-          <w:szCs w:val="22"/>
-          <w:lang w:eastAsia="pl-PL"/>
-        </w:rPr>
-        <w:t>As a teacher I want to mark posts as important so that they will be shown as important and emails to users it concerns will be sent</w:t>
+          <w:lang w:eastAsia="pl-PL"/>
+        </w:rPr>
+      </w:pPr>
+      <w:r>
+        <w:rPr>
+          <w:color w:val="000000"/>
+          <w:lang w:eastAsia="pl-PL"/>
+        </w:rPr>
+        <w:t>The student must not be able to see discussions and announcements marked as parental.</w:t>
       </w:r>
     </w:p>
     <w:p>
       <w:pPr>
         <w:numPr>
           <w:ilvl w:val="1"/>
-          <w:numId w:val="9"/>
+          <w:numId w:val="8"/>
         </w:numPr>
         <w:spacing w:line="276" w:lineRule="auto"/>
         <w:jc w:val="both"/>
         <w:textAlignment w:val="baseline"/>
         <w:rPr>
           <w:color w:val="000000"/>
-          <w:sz w:val="22"/>
-          <w:szCs w:val="22"/>
-          <w:lang w:eastAsia="pl-PL"/>
-        </w:rPr>
-      </w:pPr>
-      <w:r>
-        <w:rPr>
-          <w:color w:val="000000"/>
-          <w:sz w:val="22"/>
-          <w:szCs w:val="22"/>
-          <w:lang w:eastAsia="pl-PL"/>
-        </w:rPr>
-        <w:t>As a parent I want to see homework posted for my child so that I will know about it</w:t>
+          <w:lang w:eastAsia="pl-PL"/>
+        </w:rPr>
+      </w:pPr>
+      <w:r>
+        <w:rPr>
+          <w:color w:val="000000"/>
+          <w:lang w:eastAsia="pl-PL"/>
+        </w:rPr>
+        <w:t>The system must display all posts marked as important on the top of the list of all posts.</w:t>
       </w:r>
     </w:p>
     <w:p>
       <w:pPr>
         <w:numPr>
-          <w:ilvl w:val="0"/>
-          <w:numId w:val="9"/>
+          <w:ilvl w:val="1"/>
+          <w:numId w:val="8"/>
         </w:numPr>
         <w:spacing w:line="276" w:lineRule="auto"/>
         <w:jc w:val="both"/>
         <w:textAlignment w:val="baseline"/>
         <w:rPr>
           <w:color w:val="000000"/>
-          <w:sz w:val="22"/>
-          <w:szCs w:val="22"/>
-          <w:lang w:eastAsia="pl-PL"/>
-        </w:rPr>
-      </w:pPr>
-      <w:r>
-        <w:rPr>
-          <w:color w:val="000000"/>
-          <w:lang w:eastAsia="pl-PL"/>
-        </w:rPr>
-        <w:t>The system will not fulfill the needs of the company with a minor importance, which are:</w:t>
+          <w:lang w:eastAsia="pl-PL"/>
+        </w:rPr>
+      </w:pPr>
+      <w:r>
+        <w:rPr>
+          <w:color w:val="000000"/>
+          <w:lang w:eastAsia="pl-PL"/>
+        </w:rPr>
+        <w:t>The system must send emails regarding posts that are marked as important or parental to all users it concerns</w:t>
       </w:r>
     </w:p>
     <w:p>
       <w:pPr>
         <w:numPr>
           <w:ilvl w:val="1"/>
-          <w:numId w:val="9"/>
+          <w:numId w:val="8"/>
         </w:numPr>
         <w:spacing w:line="276" w:lineRule="auto"/>
         <w:jc w:val="both"/>
         <w:textAlignment w:val="baseline"/>
         <w:rPr>
           <w:color w:val="000000"/>
-          <w:sz w:val="22"/>
-          <w:szCs w:val="22"/>
-          <w:lang w:eastAsia="pl-PL"/>
-        </w:rPr>
-      </w:pPr>
-      <w:r>
-        <w:rPr>
-          <w:color w:val="000000"/>
-          <w:sz w:val="22"/>
-          <w:szCs w:val="22"/>
-          <w:lang w:eastAsia="pl-PL"/>
-        </w:rPr>
-        <w:t>As a student I want to have my own profile so that teachers and my parents can see it</w:t>
+          <w:lang w:eastAsia="pl-PL"/>
+        </w:rPr>
+      </w:pPr>
+      <w:r>
+        <w:rPr>
+          <w:color w:val="000000"/>
+          <w:lang w:eastAsia="pl-PL"/>
+        </w:rPr>
+        <w:t>The user must be able to comment a discussion that he/she has access to and edit it afterwards</w:t>
       </w:r>
     </w:p>
     <w:p>
       <w:pPr>
         <w:numPr>
           <w:ilvl w:val="1"/>
-          <w:numId w:val="9"/>
+          <w:numId w:val="8"/>
         </w:numPr>
         <w:spacing w:line="276" w:lineRule="auto"/>
         <w:jc w:val="both"/>
         <w:textAlignment w:val="baseline"/>
         <w:rPr>
           <w:color w:val="000000"/>
-          <w:sz w:val="22"/>
-          <w:szCs w:val="22"/>
-          <w:lang w:eastAsia="pl-PL"/>
-        </w:rPr>
-      </w:pPr>
-      <w:r>
-        <w:rPr>
-          <w:color w:val="000000"/>
-          <w:sz w:val="22"/>
-          <w:szCs w:val="22"/>
-          <w:lang w:eastAsia="pl-PL"/>
-        </w:rPr>
-        <w:t>As a teacher I want to see who has seen a post</w:t>
+          <w:lang w:eastAsia="pl-PL"/>
+        </w:rPr>
+      </w:pPr>
+      <w:r>
+        <w:rPr>
+          <w:color w:val="000000"/>
+          <w:lang w:eastAsia="pl-PL"/>
+        </w:rPr>
+        <w:t>The teacher has to have a profile with a name and an email</w:t>
       </w:r>
     </w:p>
     <w:p>
       <w:pPr>
         <w:numPr>
           <w:ilvl w:val="1"/>
-          <w:numId w:val="9"/>
+          <w:numId w:val="8"/>
         </w:numPr>
         <w:spacing w:line="276" w:lineRule="auto"/>
         <w:jc w:val="both"/>
         <w:textAlignment w:val="baseline"/>
         <w:rPr>
           <w:color w:val="000000"/>
-          <w:sz w:val="22"/>
-          <w:szCs w:val="22"/>
-          <w:lang w:eastAsia="pl-PL"/>
-        </w:rPr>
-      </w:pPr>
-      <w:r>
-        <w:rPr>
-          <w:color w:val="000000"/>
-          <w:sz w:val="22"/>
-          <w:szCs w:val="22"/>
-          <w:lang w:eastAsia="pl-PL"/>
-        </w:rPr>
-        <w:t>As a user I want to send private messages to other users so that we can communicate</w:t>
+          <w:lang w:eastAsia="pl-PL"/>
+        </w:rPr>
+      </w:pPr>
+      <w:r>
+        <w:rPr>
+          <w:color w:val="000000"/>
+          <w:lang w:eastAsia="pl-PL"/>
+        </w:rPr>
+        <w:t>The student has to have a profile with a name, email, class and history of activity, as well as his/her parents’ names and emails</w:t>
       </w:r>
     </w:p>
     <w:p>
       <w:pPr>
         <w:numPr>
           <w:ilvl w:val="1"/>
-          <w:numId w:val="9"/>
+          <w:numId w:val="8"/>
         </w:numPr>
         <w:spacing w:line="276" w:lineRule="auto"/>
         <w:jc w:val="both"/>
         <w:textAlignment w:val="baseline"/>
         <w:rPr>
           <w:color w:val="000000"/>
-          <w:sz w:val="22"/>
-          <w:szCs w:val="22"/>
-          <w:lang w:eastAsia="pl-PL"/>
-        </w:rPr>
-      </w:pPr>
-      <w:r>
-        <w:rPr>
-          <w:color w:val="000000"/>
-          <w:sz w:val="22"/>
-          <w:szCs w:val="22"/>
-          <w:lang w:eastAsia="pl-PL"/>
-        </w:rPr>
-        <w:t>As a teacher when creating homework I want to be able to create a chat group for group of students so that selected students can communicate among them</w:t>
+          <w:lang w:eastAsia="pl-PL"/>
+        </w:rPr>
+      </w:pPr>
+      <w:r>
+        <w:rPr>
+          <w:color w:val="000000"/>
+          <w:lang w:eastAsia="pl-PL"/>
+        </w:rPr>
+        <w:t>The system must contain a calendar with meetings*</w:t>
       </w:r>
     </w:p>
     <w:p>
       <w:pPr>
         <w:numPr>
           <w:ilvl w:val="1"/>
-          <w:numId w:val="9"/>
+          <w:numId w:val="8"/>
         </w:numPr>
         <w:spacing w:line="276" w:lineRule="auto"/>
         <w:jc w:val="both"/>
         <w:textAlignment w:val="baseline"/>
         <w:rPr>
           <w:color w:val="000000"/>
-          <w:sz w:val="22"/>
-          <w:szCs w:val="22"/>
-          <w:lang w:eastAsia="pl-PL"/>
-        </w:rPr>
-      </w:pPr>
-      <w:r>
-        <w:rPr>
-          <w:color w:val="000000"/>
-          <w:sz w:val="22"/>
-          <w:szCs w:val="22"/>
-          <w:lang w:eastAsia="pl-PL"/>
-        </w:rPr>
-        <w:t>As an administrator I want to be able to archive one year back so that I can access it later</w:t>
+          <w:lang w:eastAsia="pl-PL"/>
+        </w:rPr>
+      </w:pPr>
+      <w:r>
+        <w:rPr>
+          <w:color w:val="000000"/>
+          <w:lang w:eastAsia="pl-PL"/>
+        </w:rPr>
+        <w:t>The user must be able to send private messages to other users</w:t>
       </w:r>
     </w:p>
     <w:p>
       <w:pPr>
         <w:numPr>
           <w:ilvl w:val="1"/>
-          <w:numId w:val="9"/>
+          <w:numId w:val="8"/>
         </w:numPr>
         <w:spacing w:line="276" w:lineRule="auto"/>
         <w:jc w:val="both"/>
         <w:textAlignment w:val="baseline"/>
         <w:rPr>
           <w:color w:val="000000"/>
-          <w:sz w:val="22"/>
-          <w:szCs w:val="22"/>
-          <w:lang w:eastAsia="pl-PL"/>
-        </w:rPr>
-      </w:pPr>
-      <w:r>
-        <w:rPr>
-          <w:color w:val="000000"/>
-          <w:sz w:val="22"/>
-          <w:szCs w:val="22"/>
-          <w:lang w:eastAsia="pl-PL"/>
-        </w:rPr>
-        <w:t>As an administrator I want to be able to choose the students that have failed the year so that the system can automatically update classes after the finish of the year of the rest of the students</w:t>
+          <w:lang w:eastAsia="pl-PL"/>
+        </w:rPr>
+      </w:pPr>
+      <w:r>
+        <w:rPr>
+          <w:color w:val="000000"/>
+          <w:lang w:eastAsia="pl-PL"/>
+        </w:rPr>
+        <w:t>The user must be able to see private messages sent to and by him/her</w:t>
       </w:r>
     </w:p>
     <w:p>
       <w:pPr>
         <w:numPr>
           <w:ilvl w:val="1"/>
-          <w:numId w:val="9"/>
+          <w:numId w:val="8"/>
         </w:numPr>
         <w:spacing w:line="276" w:lineRule="auto"/>
         <w:jc w:val="both"/>
         <w:textAlignment w:val="baseline"/>
         <w:rPr>
           <w:color w:val="000000"/>
-          <w:sz w:val="22"/>
-          <w:szCs w:val="22"/>
-          <w:lang w:eastAsia="pl-PL"/>
-        </w:rPr>
-      </w:pPr>
-      <w:r>
-        <w:rPr>
-          <w:color w:val="000000"/>
-          <w:sz w:val="22"/>
-          <w:szCs w:val="22"/>
-          <w:lang w:eastAsia="pl-PL"/>
-        </w:rPr>
-        <w:lastRenderedPageBreak/>
-        <w:t xml:space="preserve">*As a teacher I want to create a meeting discussion so that parents can sign up to meetings </w:t>
+          <w:lang w:eastAsia="pl-PL"/>
+        </w:rPr>
+      </w:pPr>
+      <w:r>
+        <w:rPr>
+          <w:color w:val="000000"/>
+          <w:lang w:eastAsia="pl-PL"/>
+        </w:rPr>
+        <w:t>The teacher must be able to create a chat group from students for a specific homework</w:t>
       </w:r>
     </w:p>
     <w:p>
       <w:pPr>
         <w:numPr>
           <w:ilvl w:val="1"/>
-          <w:numId w:val="9"/>
+          <w:numId w:val="8"/>
         </w:numPr>
         <w:spacing w:line="276" w:lineRule="auto"/>
         <w:jc w:val="both"/>
         <w:textAlignment w:val="baseline"/>
         <w:rPr>
           <w:color w:val="000000"/>
-          <w:sz w:val="22"/>
-          <w:szCs w:val="22"/>
-          <w:lang w:eastAsia="pl-PL"/>
-        </w:rPr>
-      </w:pPr>
-      <w:r>
-        <w:rPr>
-          <w:color w:val="000000"/>
-          <w:sz w:val="22"/>
-          <w:szCs w:val="22"/>
-          <w:lang w:eastAsia="pl-PL"/>
-        </w:rPr>
-        <w:t>As a parent I want to participate in meeting discussions so that I can schedule meetings with teachers</w:t>
-      </w:r>
-    </w:p>
-    <w:p>
-      <w:pPr>
-        <w:pStyle w:val="Tekstpodstawowy"/>
-        <w:spacing w:line="276" w:lineRule="auto"/>
-        <w:rPr>
-          <w:lang w:val="en-GB"/>
-        </w:rPr>
-      </w:pPr>
+          <w:lang w:eastAsia="pl-PL"/>
+        </w:rPr>
+      </w:pPr>
+      <w:r>
+        <w:rPr>
+          <w:color w:val="000000"/>
+          <w:lang w:eastAsia="pl-PL"/>
+        </w:rPr>
+        <w:lastRenderedPageBreak/>
+        <w:t>The student must be able to send private messages in chat groups he/she is enrolled in</w:t>
+      </w:r>
+    </w:p>
+    <w:p>
+      <w:pPr>
+        <w:numPr>
+          <w:ilvl w:val="1"/>
+          <w:numId w:val="8"/>
+        </w:numPr>
+        <w:spacing w:line="276" w:lineRule="auto"/>
+        <w:jc w:val="both"/>
+        <w:textAlignment w:val="baseline"/>
+        <w:rPr>
+          <w:color w:val="000000"/>
+          <w:lang w:eastAsia="pl-PL"/>
+        </w:rPr>
+      </w:pPr>
+      <w:r>
+        <w:rPr>
+          <w:color w:val="000000"/>
+          <w:lang w:eastAsia="pl-PL"/>
+        </w:rPr>
+        <w:t>The teacher must be able to access every chat group and see the messages in it</w:t>
+      </w:r>
+    </w:p>
+    <w:p>
+      <w:pPr>
+        <w:numPr>
+          <w:ilvl w:val="1"/>
+          <w:numId w:val="8"/>
+        </w:numPr>
+        <w:spacing w:line="276" w:lineRule="auto"/>
+        <w:jc w:val="both"/>
+        <w:textAlignment w:val="baseline"/>
+        <w:rPr>
+          <w:color w:val="000000"/>
+          <w:lang w:eastAsia="pl-PL"/>
+        </w:rPr>
+      </w:pPr>
+      <w:r>
+        <w:rPr>
+          <w:color w:val="000000"/>
+          <w:lang w:eastAsia="pl-PL"/>
+        </w:rPr>
+        <w:t xml:space="preserve">The parent must be able to see posts posted for his/her child and marked as parental </w:t>
+      </w:r>
+    </w:p>
+    <w:p>
+      <w:pPr>
+        <w:numPr>
+          <w:ilvl w:val="1"/>
+          <w:numId w:val="8"/>
+        </w:numPr>
+        <w:spacing w:line="276" w:lineRule="auto"/>
+        <w:jc w:val="both"/>
+        <w:textAlignment w:val="baseline"/>
+        <w:rPr>
+          <w:color w:val="000000"/>
+          <w:lang w:eastAsia="pl-PL"/>
+        </w:rPr>
+      </w:pPr>
+      <w:r>
+        <w:rPr>
+          <w:color w:val="000000"/>
+          <w:lang w:eastAsia="pl-PL"/>
+        </w:rPr>
+        <w:t>The system must archive one year back</w:t>
+      </w:r>
+    </w:p>
+    <w:p>
+      <w:pPr>
+        <w:numPr>
+          <w:ilvl w:val="1"/>
+          <w:numId w:val="8"/>
+        </w:numPr>
+        <w:spacing w:line="276" w:lineRule="auto"/>
+        <w:jc w:val="both"/>
+        <w:textAlignment w:val="baseline"/>
+        <w:rPr>
+          <w:color w:val="000000"/>
+          <w:lang w:eastAsia="pl-PL"/>
+        </w:rPr>
+      </w:pPr>
+      <w:r>
+        <w:rPr>
+          <w:color w:val="000000"/>
+          <w:lang w:eastAsia="pl-PL"/>
+        </w:rPr>
+        <w:t>The administrator must be able to choose students that have not passed before the beginning of each year.</w:t>
+      </w:r>
+    </w:p>
+    <w:p>
+      <w:pPr>
+        <w:numPr>
+          <w:ilvl w:val="1"/>
+          <w:numId w:val="8"/>
+        </w:numPr>
+        <w:spacing w:line="276" w:lineRule="auto"/>
+        <w:jc w:val="both"/>
+        <w:textAlignment w:val="baseline"/>
+        <w:rPr>
+          <w:color w:val="000000"/>
+          <w:lang w:eastAsia="pl-PL"/>
+        </w:rPr>
+      </w:pPr>
+      <w:r>
+        <w:rPr>
+          <w:color w:val="000000"/>
+          <w:lang w:eastAsia="pl-PL"/>
+        </w:rPr>
+        <w:t>The system must change the class of each student that has passed before the beginning of each year</w:t>
+      </w:r>
     </w:p>
     <w:p>
       <w:pPr>
         <w:pStyle w:val="Nagwek2"/>
         <w:spacing w:line="276" w:lineRule="auto"/>
       </w:pPr>
-      <w:bookmarkStart w:id="8" w:name="_Toc516139918"/>
+      <w:bookmarkStart w:id="9" w:name="_Toc516139918"/>
       <w:r>
         <w:t>System analysis</w:t>
       </w:r>
-      <w:bookmarkEnd w:id="8"/>
+      <w:bookmarkEnd w:id="9"/>
     </w:p>
     <w:p>
       <w:pPr>
@@ -7787,11 +7842,11 @@
         <w:pStyle w:val="Nagwek3"/>
         <w:spacing w:line="276" w:lineRule="auto"/>
       </w:pPr>
-      <w:bookmarkStart w:id="9" w:name="_Toc516139919"/>
+      <w:bookmarkStart w:id="10" w:name="_Toc516139919"/>
       <w:r>
         <w:t>Different user types and managing them</w:t>
       </w:r>
-      <w:bookmarkEnd w:id="9"/>
+      <w:bookmarkEnd w:id="10"/>
     </w:p>
     <w:p>
       <w:pPr>
@@ -8168,12 +8223,12 @@
         <w:pStyle w:val="Nagwek3"/>
         <w:spacing w:line="276" w:lineRule="auto"/>
       </w:pPr>
-      <w:bookmarkStart w:id="10" w:name="_Toc516139920"/>
+      <w:bookmarkStart w:id="11" w:name="_Toc516139920"/>
       <w:r>
         <w:lastRenderedPageBreak/>
         <w:t>Logging in</w:t>
       </w:r>
-      <w:bookmarkEnd w:id="10"/>
+      <w:bookmarkEnd w:id="11"/>
     </w:p>
     <w:p>
       <w:pPr>
@@ -8453,12 +8508,12 @@
         <w:pStyle w:val="Nagwek3"/>
         <w:spacing w:line="276" w:lineRule="auto"/>
       </w:pPr>
-      <w:bookmarkStart w:id="11" w:name="_Toc516139921"/>
+      <w:bookmarkStart w:id="12" w:name="_Toc516139921"/>
       <w:r>
         <w:lastRenderedPageBreak/>
         <w:t>Posts</w:t>
       </w:r>
-      <w:bookmarkEnd w:id="11"/>
+      <w:bookmarkEnd w:id="12"/>
     </w:p>
     <w:p>
       <w:pPr>
@@ -8701,11 +8756,11 @@
         <w:pStyle w:val="Nagwek3"/>
         <w:spacing w:line="276" w:lineRule="auto"/>
       </w:pPr>
-      <w:bookmarkStart w:id="12" w:name="_Toc516139922"/>
+      <w:bookmarkStart w:id="13" w:name="_Toc516139922"/>
       <w:r>
         <w:t>Connection</w:t>
       </w:r>
-      <w:bookmarkEnd w:id="12"/>
+      <w:bookmarkEnd w:id="13"/>
     </w:p>
     <w:p>
       <w:pPr>
@@ -8815,11 +8870,11 @@
         <w:pStyle w:val="Nagwek3"/>
         <w:spacing w:line="276" w:lineRule="auto"/>
       </w:pPr>
-      <w:bookmarkStart w:id="13" w:name="_Toc516139923"/>
+      <w:bookmarkStart w:id="14" w:name="_Toc516139923"/>
       <w:r>
         <w:t>Secondary Storage</w:t>
       </w:r>
-      <w:bookmarkEnd w:id="13"/>
+      <w:bookmarkEnd w:id="14"/>
     </w:p>
     <w:p>
       <w:pPr>
@@ -9132,11 +9187,11 @@
         <w:pStyle w:val="Nagwek3"/>
         <w:spacing w:line="276" w:lineRule="auto"/>
       </w:pPr>
-      <w:bookmarkStart w:id="14" w:name="_Toc516139924"/>
+      <w:bookmarkStart w:id="15" w:name="_Toc516139924"/>
       <w:r>
         <w:t>View</w:t>
       </w:r>
-      <w:bookmarkEnd w:id="14"/>
+      <w:bookmarkEnd w:id="15"/>
     </w:p>
     <w:p>
       <w:pPr>
@@ -9204,7 +9259,7 @@
           <w:lang w:val="en-GB"/>
         </w:rPr>
       </w:pPr>
-      <w:bookmarkStart w:id="15" w:name="_Toc516139925"/>
+      <w:bookmarkStart w:id="16" w:name="_Toc516139925"/>
       <w:r>
         <w:rPr>
           <w:lang w:val="en-GB"/>
@@ -9212,7 +9267,7 @@
         <w:lastRenderedPageBreak/>
         <w:t>Design</w:t>
       </w:r>
-      <w:bookmarkEnd w:id="15"/>
+      <w:bookmarkEnd w:id="16"/>
     </w:p>
     <w:p>
       <w:pPr>
@@ -9237,11 +9292,11 @@
         <w:pStyle w:val="Nagwek2"/>
         <w:spacing w:line="276" w:lineRule="auto"/>
       </w:pPr>
-      <w:bookmarkStart w:id="16" w:name="_Toc516139926"/>
+      <w:bookmarkStart w:id="17" w:name="_Toc516139926"/>
       <w:r>
         <w:t>Architecture</w:t>
       </w:r>
-      <w:bookmarkEnd w:id="16"/>
+      <w:bookmarkEnd w:id="17"/>
     </w:p>
     <w:p>
       <w:pPr>
@@ -9287,7 +9342,7 @@
           <w:szCs w:val="22"/>
           <w:lang w:eastAsia="pl-PL"/>
         </w:rPr>
-        <w:t xml:space="preserve"> architecture. As it is a skeleton for all features of the system, it must follow certain rules. The most important are two SOLID [ref needed] rules, Open-Close Principle, as the once chosen architecture should not be easily modified, and Dependency Inversion Principle, so that different parts of the system are loosely coupled and can be easily exchanged.</w:t>
+        <w:t xml:space="preserve"> architecture. As it is a skeleton for all features of the system, it must follow certain rules. The most important are two SOLID rules, Open-Close Principle, as the once chosen architecture should not be easily modified, and Dependency Inversion Principle, so that different parts of the system are loosely coupled and can be easily exchanged.</w:t>
       </w:r>
     </w:p>
     <w:p>
@@ -9371,11 +9426,11 @@
         <w:pStyle w:val="Nagwek3"/>
         <w:spacing w:line="276" w:lineRule="auto"/>
       </w:pPr>
-      <w:bookmarkStart w:id="17" w:name="_Toc516139927"/>
+      <w:bookmarkStart w:id="18" w:name="_Toc516139927"/>
       <w:r>
         <w:t>Client-Server</w:t>
       </w:r>
-      <w:bookmarkEnd w:id="17"/>
+      <w:bookmarkEnd w:id="18"/>
     </w:p>
     <w:p>
       <w:pPr>
@@ -9400,11 +9455,11 @@
         <w:pStyle w:val="Nagwek3"/>
         <w:spacing w:line="276" w:lineRule="auto"/>
       </w:pPr>
-      <w:bookmarkStart w:id="18" w:name="_Toc516139928"/>
+      <w:bookmarkStart w:id="19" w:name="_Toc516139928"/>
       <w:r>
         <w:t>Model-View-Controller pattern</w:t>
       </w:r>
-      <w:bookmarkEnd w:id="18"/>
+      <w:bookmarkEnd w:id="19"/>
     </w:p>
     <w:p>
       <w:pPr>
@@ -9543,12 +9598,10 @@
         <w:pStyle w:val="Nagwek2"/>
         <w:spacing w:line="276" w:lineRule="auto"/>
       </w:pPr>
-      <w:bookmarkStart w:id="19" w:name="_Toc516139929"/>
+      <w:bookmarkStart w:id="20" w:name="_Toc516139929"/>
       <w:r>
         <w:t>Singleton</w:t>
       </w:r>
-      <w:bookmarkStart w:id="20" w:name="_GoBack"/>
-      <w:bookmarkEnd w:id="19"/>
       <w:bookmarkEnd w:id="20"/>
     </w:p>
     <w:p>
@@ -9943,27 +9996,7 @@
           <w:szCs w:val="22"/>
           <w:lang w:eastAsia="pl-PL"/>
         </w:rPr>
-        <w:t xml:space="preserve">The Student object has three fields (name, email, class) that are necessary to be specified during the creation of the object. They </w:t>
-      </w:r>
-      <w:proofErr w:type="spellStart"/>
-      <w:r>
-        <w:rPr>
-          <w:color w:val="000000"/>
-          <w:sz w:val="22"/>
-          <w:szCs w:val="22"/>
-          <w:lang w:eastAsia="pl-PL"/>
-        </w:rPr>
-        <w:t>can not</w:t>
-      </w:r>
-      <w:proofErr w:type="spellEnd"/>
-      <w:r>
-        <w:rPr>
-          <w:color w:val="000000"/>
-          <w:sz w:val="22"/>
-          <w:szCs w:val="22"/>
-          <w:lang w:eastAsia="pl-PL"/>
-        </w:rPr>
-        <w:t xml:space="preserve"> be empty/null! The rest of the fields are optional (family, password, id, </w:t>
+        <w:t xml:space="preserve">The Student object has three fields (name, email, class) that are necessary to be specified during the creation of the object. They cannot be empty/null! The rest of the fields are optional (family, password, id, </w:t>
       </w:r>
       <w:proofErr w:type="spellStart"/>
       <w:r>
@@ -15282,12 +15315,19 @@
         </w:rPr>
         <w:t xml:space="preserve"> application is based on the customers vision. The customer wish was to keep a simple design, without many details on it.</w:t>
       </w:r>
-      <w:r>
-        <w:rPr>
-          <w:lang w:eastAsia="pl-PL"/>
-        </w:rPr>
-        <w:br/>
-      </w:r>
+    </w:p>
+    <w:p>
+      <w:pPr>
+        <w:spacing w:line="276" w:lineRule="auto"/>
+        <w:ind w:firstLine="720"/>
+        <w:jc w:val="both"/>
+        <w:rPr>
+          <w:color w:val="000000"/>
+          <w:sz w:val="22"/>
+          <w:szCs w:val="22"/>
+          <w:lang w:eastAsia="pl-PL"/>
+        </w:rPr>
+      </w:pPr>
       <w:r>
         <w:rPr>
           <w:noProof/>
@@ -15859,7 +15899,54 @@
           <w:szCs w:val="22"/>
           <w:lang w:eastAsia="pl-PL"/>
         </w:rPr>
-        <w:t>url,user,pwd</w:t>
+        <w:t>url</w:t>
+      </w:r>
+      <w:proofErr w:type="spellEnd"/>
+      <w:r>
+        <w:rPr>
+          <w:color w:val="000000"/>
+          <w:sz w:val="22"/>
+          <w:szCs w:val="22"/>
+          <w:lang w:eastAsia="pl-PL"/>
+        </w:rPr>
+        <w:t>,</w:t>
+      </w:r>
+      <w:r>
+        <w:rPr>
+          <w:color w:val="000000"/>
+          <w:sz w:val="22"/>
+          <w:szCs w:val="22"/>
+          <w:lang w:eastAsia="pl-PL"/>
+        </w:rPr>
+        <w:t xml:space="preserve"> </w:t>
+      </w:r>
+      <w:r>
+        <w:rPr>
+          <w:color w:val="000000"/>
+          <w:sz w:val="22"/>
+          <w:szCs w:val="22"/>
+          <w:lang w:eastAsia="pl-PL"/>
+        </w:rPr>
+        <w:t>user,</w:t>
+      </w:r>
+      <w:r>
+        <w:rPr>
+          <w:color w:val="000000"/>
+          <w:sz w:val="22"/>
+          <w:szCs w:val="22"/>
+          <w:lang w:eastAsia="pl-PL"/>
+        </w:rPr>
+        <w:t xml:space="preserve"> </w:t>
+      </w:r>
+      <w:proofErr w:type="spellStart"/>
+      <w:r>
+        <w:rPr>
+          <w:color w:val="000000"/>
+          <w:sz w:val="22"/>
+          <w:szCs w:val="22"/>
+          <w:lang w:eastAsia="pl-PL"/>
+        </w:rPr>
+        <w:t>pwd</w:t>
       </w:r>
       <w:proofErr w:type="spellEnd"/>
       <w:r>
@@ -24637,27 +24724,7 @@
                 <w:szCs w:val="22"/>
                 <w:lang w:eastAsia="pl-PL"/>
               </w:rPr>
-              <w:t xml:space="preserve">The student is able to submit his/her solution, but teacher </w:t>
-            </w:r>
-            <w:proofErr w:type="spellStart"/>
-            <w:r>
-              <w:rPr>
-                <w:color w:val="000000"/>
-                <w:sz w:val="22"/>
-                <w:szCs w:val="22"/>
-                <w:lang w:eastAsia="pl-PL"/>
-              </w:rPr>
-              <w:t>can not</w:t>
-            </w:r>
-            <w:proofErr w:type="spellEnd"/>
-            <w:r>
-              <w:rPr>
-                <w:color w:val="000000"/>
-                <w:sz w:val="22"/>
-                <w:szCs w:val="22"/>
-                <w:lang w:eastAsia="pl-PL"/>
-              </w:rPr>
-              <w:t xml:space="preserve"> see it</w:t>
+              <w:t>The student is able to submit his/her solution, but teacher cannot see it</w:t>
             </w:r>
           </w:p>
         </w:tc>
@@ -24830,27 +24897,7 @@
                 <w:lang w:eastAsia="pl-PL"/>
               </w:rPr>
               <w:lastRenderedPageBreak/>
-              <w:t xml:space="preserve">his/her solution, but teacher </w:t>
-            </w:r>
-            <w:proofErr w:type="spellStart"/>
-            <w:r>
-              <w:rPr>
-                <w:color w:val="000000"/>
-                <w:sz w:val="22"/>
-                <w:szCs w:val="22"/>
-                <w:lang w:eastAsia="pl-PL"/>
-              </w:rPr>
-              <w:t>can not</w:t>
-            </w:r>
-            <w:proofErr w:type="spellEnd"/>
-            <w:r>
-              <w:rPr>
-                <w:color w:val="000000"/>
-                <w:sz w:val="22"/>
-                <w:szCs w:val="22"/>
-                <w:lang w:eastAsia="pl-PL"/>
-              </w:rPr>
-              <w:t xml:space="preserve"> see it</w:t>
+              <w:t>his/her solution, but teacher cannot see it</w:t>
             </w:r>
           </w:p>
         </w:tc>
@@ -25012,27 +25059,7 @@
                 <w:szCs w:val="22"/>
                 <w:lang w:eastAsia="pl-PL"/>
               </w:rPr>
-              <w:t xml:space="preserve">The student is able to submit his/her solution, but teacher </w:t>
-            </w:r>
-            <w:proofErr w:type="spellStart"/>
-            <w:r>
-              <w:rPr>
-                <w:color w:val="000000"/>
-                <w:sz w:val="22"/>
-                <w:szCs w:val="22"/>
-                <w:lang w:eastAsia="pl-PL"/>
-              </w:rPr>
-              <w:t>can not</w:t>
-            </w:r>
-            <w:proofErr w:type="spellEnd"/>
-            <w:r>
-              <w:rPr>
-                <w:color w:val="000000"/>
-                <w:sz w:val="22"/>
-                <w:szCs w:val="22"/>
-                <w:lang w:eastAsia="pl-PL"/>
-              </w:rPr>
-              <w:t xml:space="preserve"> see solution with the note “after deadline”</w:t>
+              <w:t>The student is able to submit his/her solution, but teacher cannot see solution with the note “after deadline”</w:t>
             </w:r>
           </w:p>
         </w:tc>
@@ -25370,7 +25397,7 @@
           <w:szCs w:val="22"/>
           <w:lang w:eastAsia="pl-PL"/>
         </w:rPr>
-        <w:t xml:space="preserve"> that provides communication between students and teachers in the term of carrying out discussions, posting and submitting homework, as well as arranging meetings with parents. However, in the case of this project, most features were moved to delimitations, due to having other responsibilities and not enough time and they were thought from the beginning to be implemented after the project’s deadline (just for the customer). </w:t>
+        <w:t xml:space="preserve"> that provides communication between students and teachers in the term of carrying out discussions, posting and submitting homework, as well as arranging meetings with parents. However, in the case of this project, most features were moved to delimitations and they were thought from the beginning to be implemented after the project’s deadline (just for the customer). </w:t>
       </w:r>
     </w:p>
     <w:p>
@@ -25506,7 +25533,25 @@
           <w:szCs w:val="22"/>
           <w:lang w:eastAsia="pl-PL"/>
         </w:rPr>
-        <w:t xml:space="preserve"> ones. Even though not all of them passed, it is clear what has to be done in the future.</w:t>
+        <w:t xml:space="preserve"> ones. Even though not all of them passed, </w:t>
+      </w:r>
+      <w:r>
+        <w:rPr>
+          <w:color w:val="000000"/>
+          <w:sz w:val="22"/>
+          <w:szCs w:val="22"/>
+          <w:lang w:eastAsia="pl-PL"/>
+        </w:rPr>
+        <w:t>they made it</w:t>
+      </w:r>
+      <w:r>
+        <w:rPr>
+          <w:color w:val="000000"/>
+          <w:sz w:val="22"/>
+          <w:szCs w:val="22"/>
+          <w:lang w:eastAsia="pl-PL"/>
+        </w:rPr>
+        <w:t xml:space="preserve"> clear what has to be done in the future.</w:t>
       </w:r>
     </w:p>
     <w:p>
@@ -26912,7 +26957,6 @@
         <w:docPartUnique/>
       </w:docPartObj>
     </w:sdtPr>
-    <w:sdtEndPr/>
     <w:sdtContent>
       <w:p>
         <w:pPr>
@@ -31287,6 +31331,15 @@
 </file>
 
 <file path=customXml/item1.xml><?xml version="1.0" encoding="utf-8"?>
+<p:properties xmlns:p="http://schemas.microsoft.com/office/2006/metadata/properties" xmlns:xsi="http://www.w3.org/2001/XMLSchema-instance" xmlns:pc="http://schemas.microsoft.com/office/infopath/2007/PartnerControls">
+  <documentManagement>
+    <PublishingExpirationDate xmlns="http://schemas.microsoft.com/sharepoint/v3" xsi:nil="true"/>
+    <PublishingStartDate xmlns="http://schemas.microsoft.com/sharepoint/v3" xsi:nil="true"/>
+  </documentManagement>
+</p:properties>
+</file>
+
+<file path=customXml/item2.xml><?xml version="1.0" encoding="utf-8"?>
 <ct:contentTypeSchema xmlns:ct="http://schemas.microsoft.com/office/2006/metadata/contentType" xmlns:ma="http://schemas.microsoft.com/office/2006/metadata/properties/metaAttributes" ct:_="" ma:_="" ma:contentTypeName="Document" ma:contentTypeID="0x01010009E7C416E4093549895C6C2566A479FB" ma:contentTypeVersion="1" ma:contentTypeDescription="Create a new document." ma:contentTypeScope="" ma:versionID="7d0bd202bc8dc6f8eb93d5ac0eceb699">
   <xsd:schema xmlns:xsd="http://www.w3.org/2001/XMLSchema" xmlns:xs="http://www.w3.org/2001/XMLSchema" xmlns:p="http://schemas.microsoft.com/office/2006/metadata/properties" xmlns:ns1="http://schemas.microsoft.com/sharepoint/v3" targetNamespace="http://schemas.microsoft.com/office/2006/metadata/properties" ma:root="true" ma:fieldsID="ef2aa9ed40e72a78c3822fc753b43e87" ns1:_="">
     <xsd:import namespace="http://schemas.microsoft.com/sharepoint/v3"/>
@@ -31418,7 +31471,7 @@
 </ct:contentTypeSchema>
 </file>
 
-<file path=customXml/item2.xml><?xml version="1.0" encoding="utf-8"?>
+<file path=customXml/item3.xml><?xml version="1.0" encoding="utf-8"?>
 <?mso-contentType ?>
 <FormTemplates xmlns="http://schemas.microsoft.com/sharepoint/v3/contenttype/forms">
   <Display>DocumentLibraryForm</Display>
@@ -31427,20 +31480,21 @@
 </FormTemplates>
 </file>
 
-<file path=customXml/item3.xml><?xml version="1.0" encoding="utf-8"?>
-<p:properties xmlns:p="http://schemas.microsoft.com/office/2006/metadata/properties" xmlns:xsi="http://www.w3.org/2001/XMLSchema-instance" xmlns:pc="http://schemas.microsoft.com/office/infopath/2007/PartnerControls">
-  <documentManagement>
-    <PublishingExpirationDate xmlns="http://schemas.microsoft.com/sharepoint/v3" xsi:nil="true"/>
-    <PublishingStartDate xmlns="http://schemas.microsoft.com/sharepoint/v3" xsi:nil="true"/>
-  </documentManagement>
-</p:properties>
-</file>
-
 <file path=customXml/item4.xml><?xml version="1.0" encoding="utf-8"?>
 <b:Sources xmlns:b="http://schemas.openxmlformats.org/officeDocument/2006/bibliography" xmlns="http://schemas.openxmlformats.org/officeDocument/2006/bibliography" SelectedStyle="\IEEE2006OfficeOnline.xsl" StyleName="IEEE" Version="2006"/>
 </file>
 
 <file path=customXml/itemProps1.xml><?xml version="1.0" encoding="utf-8"?>
+<ds:datastoreItem xmlns:ds="http://schemas.openxmlformats.org/officeDocument/2006/customXml" ds:itemID="{1DB35559-A019-4A2D-8FC9-A4656EE1C5BC}">
+  <ds:schemaRefs>
+    <ds:schemaRef ds:uri="http://schemas.microsoft.com/office/2006/metadata/properties"/>
+    <ds:schemaRef ds:uri="http://schemas.microsoft.com/office/infopath/2007/PartnerControls"/>
+    <ds:schemaRef ds:uri="http://schemas.microsoft.com/sharepoint/v3"/>
+  </ds:schemaRefs>
+</ds:datastoreItem>
+</file>
+
+<file path=customXml/itemProps2.xml><?xml version="1.0" encoding="utf-8"?>
 <ds:datastoreItem xmlns:ds="http://schemas.openxmlformats.org/officeDocument/2006/customXml" ds:itemID="{B5D77C9C-3F52-4C8E-A76B-1510221D9BEC}">
   <ds:schemaRefs>
     <ds:schemaRef ds:uri="http://schemas.microsoft.com/office/2006/metadata/contentType"/>
@@ -31458,7 +31512,7 @@
 </ds:datastoreItem>
 </file>
 
-<file path=customXml/itemProps2.xml><?xml version="1.0" encoding="utf-8"?>
+<file path=customXml/itemProps3.xml><?xml version="1.0" encoding="utf-8"?>
 <ds:datastoreItem xmlns:ds="http://schemas.openxmlformats.org/officeDocument/2006/customXml" ds:itemID="{E0D7BB81-3F83-4D66-ACB1-9BE87610D3A5}">
   <ds:schemaRefs>
     <ds:schemaRef ds:uri="http://schemas.microsoft.com/sharepoint/v3/contenttype/forms"/>
@@ -31466,18 +31520,8 @@
 </ds:datastoreItem>
 </file>
 
-<file path=customXml/itemProps3.xml><?xml version="1.0" encoding="utf-8"?>
-<ds:datastoreItem xmlns:ds="http://schemas.openxmlformats.org/officeDocument/2006/customXml" ds:itemID="{1DB35559-A019-4A2D-8FC9-A4656EE1C5BC}">
-  <ds:schemaRefs>
-    <ds:schemaRef ds:uri="http://schemas.microsoft.com/office/2006/metadata/properties"/>
-    <ds:schemaRef ds:uri="http://schemas.microsoft.com/office/infopath/2007/PartnerControls"/>
-    <ds:schemaRef ds:uri="http://schemas.microsoft.com/sharepoint/v3"/>
-  </ds:schemaRefs>
-</ds:datastoreItem>
-</file>
-
 <file path=customXml/itemProps4.xml><?xml version="1.0" encoding="utf-8"?>
-<ds:datastoreItem xmlns:ds="http://schemas.openxmlformats.org/officeDocument/2006/customXml" ds:itemID="{95DC84F4-1F5E-4498-9584-7B9B4CAD934B}">
+<ds:datastoreItem xmlns:ds="http://schemas.openxmlformats.org/officeDocument/2006/customXml" ds:itemID="{2222100F-293C-4E22-B25C-F88332A8361C}">
   <ds:schemaRefs>
     <ds:schemaRef ds:uri="http://schemas.openxmlformats.org/officeDocument/2006/bibliography"/>
   </ds:schemaRefs>

</xml_diff>